<commit_message>
Presented as a miniproject in current form.
Updated UI, dialog, and documentation progress

Updated MainMenu styles and layout for improved UI appearance. Enhanced dialog assets with new speaker names, updated text, and refined UnityEvent calls. Marked progress in the project roadmap, including completed spotlight logic, dialog system, and interaction framework. Expanded README with detailed project features, architecture, and development status. Detected binary changes in the Solo Game Jam Project Proposal.
</commit_message>
<xml_diff>
--- a/Docs/Solo Game Jam Project Proposal.docx
+++ b/Docs/Solo Game Jam Project Proposal.docx
@@ -19,27 +19,50 @@
           <w:i/>
           <w:iCs/>
         </w:rPr>
-        <w:t xml:space="preserve">Game Jam Solo #4 : </w:t>
-      </w:r>
+        <w:t>Game Jam Solo #</w:t>
+      </w:r>
+      <w:proofErr w:type="gramStart"/>
       <w:r>
         <w:rPr>
           <w:i/>
           <w:iCs/>
         </w:rPr>
-        <w:t xml:space="preserve">The </w:t>
-      </w:r>
+        <w:t>4 :</w:t>
+      </w:r>
+      <w:proofErr w:type="gramEnd"/>
       <w:r>
         <w:rPr>
           <w:i/>
           <w:iCs/>
         </w:rPr>
-        <w:t>Theme is </w:t>
+        <w:t xml:space="preserve"> </w:t>
       </w:r>
       <w:r>
         <w:rPr>
           <w:i/>
           <w:iCs/>
         </w:rPr>
+        <w:t xml:space="preserve">The </w:t>
+      </w:r>
+      <w:r>
+        <w:rPr>
+          <w:i/>
+          <w:iCs/>
+        </w:rPr>
+        <w:t>Theme is</w:t>
+      </w:r>
+      <w:r>
+        <w:rPr>
+          <w:i/>
+          <w:iCs/>
+        </w:rPr>
+        <w:t xml:space="preserve"> </w:t>
+      </w:r>
+      <w:r>
+        <w:rPr>
+          <w:i/>
+          <w:iCs/>
+        </w:rPr>
         <w:t>“</w:t>
       </w:r>
       <w:r>
@@ -70,17 +93,49 @@
           <w:b/>
           <w:bCs/>
         </w:rPr>
-        <w:t>September 24th 2025 at 3:00 PM</w:t>
-      </w:r>
-      <w:r>
-        <w:t> to </w:t>
-      </w:r>
+        <w:t>September 24th</w:t>
+      </w:r>
+      <w:proofErr w:type="gramStart"/>
       <w:r>
         <w:rPr>
           <w:b/>
           <w:bCs/>
         </w:rPr>
-        <w:t>September 27th 2025 at 3:00 PM</w:t>
+        <w:t xml:space="preserve"> 2025</w:t>
+      </w:r>
+      <w:proofErr w:type="gramEnd"/>
+      <w:r>
+        <w:rPr>
+          <w:b/>
+          <w:bCs/>
+        </w:rPr>
+        <w:t xml:space="preserve"> at 3:00 PM</w:t>
+      </w:r>
+      <w:r>
+        <w:t> to </w:t>
+      </w:r>
+      <w:r>
+        <w:rPr>
+          <w:b/>
+          <w:bCs/>
+        </w:rPr>
+        <w:t>September 27th</w:t>
+      </w:r>
+      <w:proofErr w:type="gramStart"/>
+      <w:r>
+        <w:rPr>
+          <w:b/>
+          <w:bCs/>
+        </w:rPr>
+        <w:t xml:space="preserve"> 2025</w:t>
+      </w:r>
+      <w:proofErr w:type="gramEnd"/>
+      <w:r>
+        <w:rPr>
+          <w:b/>
+          <w:bCs/>
+        </w:rPr>
+        <w:t xml:space="preserve"> at 3:00 PM</w:t>
       </w:r>
     </w:p>
     <w:p>
@@ -92,7 +147,14 @@
           <w:rPr>
             <w:rStyle w:val="Hyperlink"/>
           </w:rPr>
-          <w:t xml:space="preserve">Solo Game Jam </w:t>
+          <w:t xml:space="preserve">Solo Game </w:t>
+        </w:r>
+        <w:proofErr w:type="gramStart"/>
+        <w:r>
+          <w:rPr>
+            <w:rStyle w:val="Hyperlink"/>
+          </w:rPr>
+          <w:t xml:space="preserve">Jam </w:t>
         </w:r>
         <w:r>
           <w:rPr>
@@ -105,7 +167,14 @@
           <w:rPr>
             <w:rStyle w:val="Hyperlink"/>
           </w:rPr>
-          <w:t xml:space="preserve"> - itch.io</w:t>
+          <w:t xml:space="preserve"> -</w:t>
+        </w:r>
+        <w:proofErr w:type="gramEnd"/>
+        <w:r>
+          <w:rPr>
+            <w:rStyle w:val="Hyperlink"/>
+          </w:rPr>
+          <w:t xml:space="preserve"> itch.io</w:t>
         </w:r>
       </w:hyperlink>
     </w:p>
@@ -113,8 +182,13 @@
       <w:pPr>
         <w:pStyle w:val="Heading1"/>
       </w:pPr>
-      <w:r>
-        <w:t>Jam Rules:</w:t>
+      <w:proofErr w:type="gramStart"/>
+      <w:r>
+        <w:t>Jam Rules</w:t>
+      </w:r>
+      <w:proofErr w:type="gramEnd"/>
+      <w:r>
+        <w:t>:</w:t>
       </w:r>
     </w:p>
     <w:p>
@@ -140,23 +214,35 @@
         </w:numPr>
       </w:pPr>
       <w:r>
-        <w:t>Welcome to the </w:t>
+        <w:t xml:space="preserve">Welcome to </w:t>
+      </w:r>
+      <w:proofErr w:type="gramStart"/>
+      <w:r>
+        <w:t>the </w:t>
       </w:r>
       <w:r>
         <w:rPr>
           <w:b/>
           <w:bCs/>
         </w:rPr>
-        <w:t>Solo Game Jam</w:t>
-      </w:r>
-      <w:r>
-        <w:t>, a 72-hour challenge to create a game entirely by yourself. The </w:t>
-      </w:r>
+        <w:t>Solo</w:t>
+      </w:r>
+      <w:proofErr w:type="gramEnd"/>
       <w:r>
         <w:rPr>
           <w:b/>
           <w:bCs/>
         </w:rPr>
+        <w:t xml:space="preserve"> Game Jam</w:t>
+      </w:r>
+      <w:r>
+        <w:t>, a 72-hour challenge to create a game entirely by yourself. The </w:t>
+      </w:r>
+      <w:r>
+        <w:rPr>
+          <w:b/>
+          <w:bCs/>
+        </w:rPr>
         <w:t>theme will be revealed at the start</w:t>
       </w:r>
       <w:r>
@@ -171,7 +257,23 @@
         </w:numPr>
       </w:pPr>
       <w:r>
-        <w:t>All engines, tools, and styles are welcome — as long as the game can be played on a standard Windows PC. AI tools are allowed. Creativity is expected. No limits, no hand-holding. Let’s see what you can do.</w:t>
+        <w:t xml:space="preserve">All engines, tools, and styles are welcome — </w:t>
+      </w:r>
+      <w:proofErr w:type="gramStart"/>
+      <w:r>
+        <w:t>as long as</w:t>
+      </w:r>
+      <w:proofErr w:type="gramEnd"/>
+      <w:r>
+        <w:t xml:space="preserve"> the game can be played on a standard Windows PC. AI tools are allowed. Creativity is expected. No limits, no </w:t>
+      </w:r>
+      <w:proofErr w:type="gramStart"/>
+      <w:r>
+        <w:t>hand-holding</w:t>
+      </w:r>
+      <w:proofErr w:type="gramEnd"/>
+      <w:r>
+        <w:t>. Let’s see what you can do.</w:t>
       </w:r>
     </w:p>
     <w:p>
@@ -517,8 +619,13 @@
           <w:numId w:val="2"/>
         </w:numPr>
       </w:pPr>
-      <w:r>
-        <w:t>Top Down RPG in accordance with the Jam Theme</w:t>
+      <w:proofErr w:type="gramStart"/>
+      <w:r>
+        <w:t>Top Down</w:t>
+      </w:r>
+      <w:proofErr w:type="gramEnd"/>
+      <w:r>
+        <w:t xml:space="preserve"> RPG in accordance with the Jam Theme</w:t>
       </w:r>
     </w:p>
     <w:p>
@@ -688,7 +795,15 @@
         </w:numPr>
       </w:pPr>
       <w:r>
-        <w:t>I have no art experience so I’ll likely pick a free asset pack and go with it.</w:t>
+        <w:t xml:space="preserve">I have no art </w:t>
+      </w:r>
+      <w:proofErr w:type="gramStart"/>
+      <w:r>
+        <w:t>experience</w:t>
+      </w:r>
+      <w:proofErr w:type="gramEnd"/>
+      <w:r>
+        <w:t xml:space="preserve"> so I’ll likely pick a free asset pack and go with it.</w:t>
       </w:r>
     </w:p>
     <w:p>
@@ -954,8 +1069,21 @@
         <w:t>Planned User Interface</w:t>
       </w:r>
       <w:r>
-        <w:t>: UI Document managed by DialogManager and DialogNavigator</w:t>
-      </w:r>
+        <w:t xml:space="preserve">: UI Document managed by </w:t>
+      </w:r>
+      <w:proofErr w:type="spellStart"/>
+      <w:r>
+        <w:t>DialogManager</w:t>
+      </w:r>
+      <w:proofErr w:type="spellEnd"/>
+      <w:r>
+        <w:t xml:space="preserve"> and </w:t>
+      </w:r>
+      <w:proofErr w:type="spellStart"/>
+      <w:r>
+        <w:t>DialogNavigator</w:t>
+      </w:r>
+      <w:proofErr w:type="spellEnd"/>
     </w:p>
     <w:p>
       <w:r>
@@ -971,7 +1099,15 @@
         </w:numPr>
       </w:pPr>
       <w:r>
-        <w:t>Learned Unity: Serialization, GameObject system</w:t>
+        <w:t xml:space="preserve">Learned Unity: Serialization, </w:t>
+      </w:r>
+      <w:proofErr w:type="spellStart"/>
+      <w:r>
+        <w:t>GameObject</w:t>
+      </w:r>
+      <w:proofErr w:type="spellEnd"/>
+      <w:r>
+        <w:t xml:space="preserve"> system</w:t>
       </w:r>
     </w:p>
     <w:p>
@@ -1060,9 +1196,11 @@
       <w:r>
         <w:t xml:space="preserve"> a new word </w:t>
       </w:r>
+      <w:proofErr w:type="spellStart"/>
       <w:r>
         <w:t>urbanDictionary</w:t>
       </w:r>
+      <w:proofErr w:type="spellEnd"/>
       <w:r>
         <w:t xml:space="preserve"> for</w:t>
       </w:r>
@@ -1084,9 +1222,11 @@
       <w:r>
         <w:t xml:space="preserve"> </w:t>
       </w:r>
+      <w:proofErr w:type="spellStart"/>
       <w:r>
         <w:t>Procrastiformating</w:t>
       </w:r>
+      <w:proofErr w:type="spellEnd"/>
       <w:r>
         <w:t>.</w:t>
       </w:r>
@@ -1112,7 +1252,15 @@
         <w:t>input system and character controller</w:t>
       </w:r>
       <w:r>
-        <w:t>, but a fairly robust dialog system (or at least I hope so because it spent probably 12 hours just on that)</w:t>
+        <w:t xml:space="preserve">, but a </w:t>
+      </w:r>
+      <w:proofErr w:type="gramStart"/>
+      <w:r>
+        <w:t>fairly robust</w:t>
+      </w:r>
+      <w:proofErr w:type="gramEnd"/>
+      <w:r>
+        <w:t xml:space="preserve"> dialog system (or at least I hope so because it spent probably 12 hours just on that)</w:t>
       </w:r>
       <w:r>
         <w:t>:</w:t>
@@ -1126,9 +1274,13 @@
           <w:numId w:val="7"/>
         </w:numPr>
       </w:pPr>
+      <w:proofErr w:type="spellStart"/>
+      <w:proofErr w:type="gramStart"/>
       <w:r>
         <w:t>DialogManager</w:t>
       </w:r>
+      <w:proofErr w:type="spellEnd"/>
+      <w:proofErr w:type="gramEnd"/>
     </w:p>
     <w:p>
       <w:pPr>
@@ -1138,12 +1290,14 @@
           <w:numId w:val="7"/>
         </w:numPr>
       </w:pPr>
+      <w:proofErr w:type="spellStart"/>
       <w:r>
         <w:t>DialogNavig</w:t>
       </w:r>
       <w:r>
         <w:t>ator</w:t>
       </w:r>
+      <w:proofErr w:type="spellEnd"/>
     </w:p>
     <w:p>
       <w:pPr>
@@ -1153,9 +1307,11 @@
           <w:numId w:val="7"/>
         </w:numPr>
       </w:pPr>
+      <w:proofErr w:type="spellStart"/>
       <w:r>
         <w:t>DialogTrigger</w:t>
       </w:r>
+      <w:proofErr w:type="spellEnd"/>
     </w:p>
     <w:p>
       <w:pPr>
@@ -1165,9 +1321,11 @@
           <w:numId w:val="7"/>
         </w:numPr>
       </w:pPr>
+      <w:proofErr w:type="spellStart"/>
       <w:r>
         <w:t>Player_Controller</w:t>
       </w:r>
+      <w:proofErr w:type="spellEnd"/>
     </w:p>
     <w:p>
       <w:pPr>
@@ -1177,9 +1335,11 @@
           <w:numId w:val="7"/>
         </w:numPr>
       </w:pPr>
+      <w:proofErr w:type="spellStart"/>
       <w:r>
         <w:t>NPCContent</w:t>
       </w:r>
+      <w:proofErr w:type="spellEnd"/>
       <w:r>
         <w:t xml:space="preserve"> (model Classes)</w:t>
       </w:r>
@@ -1192,9 +1352,11 @@
           <w:numId w:val="7"/>
         </w:numPr>
       </w:pPr>
+      <w:proofErr w:type="spellStart"/>
       <w:r>
         <w:t>DialogTree</w:t>
       </w:r>
+      <w:proofErr w:type="spellEnd"/>
     </w:p>
     <w:p>
       <w:pPr>
@@ -1204,9 +1366,11 @@
           <w:numId w:val="7"/>
         </w:numPr>
       </w:pPr>
+      <w:proofErr w:type="spellStart"/>
       <w:r>
         <w:t>DialogNode</w:t>
       </w:r>
+      <w:proofErr w:type="spellEnd"/>
     </w:p>
     <w:p>
       <w:pPr>
@@ -1216,9 +1380,13 @@
           <w:numId w:val="7"/>
         </w:numPr>
       </w:pPr>
+      <w:proofErr w:type="spellStart"/>
+      <w:proofErr w:type="gramStart"/>
       <w:r>
         <w:t>DialogChoice</w:t>
       </w:r>
+      <w:proofErr w:type="spellEnd"/>
+      <w:proofErr w:type="gramEnd"/>
     </w:p>
     <w:p>
       <w:pPr>
@@ -1240,9 +1408,11 @@
           <w:numId w:val="7"/>
         </w:numPr>
       </w:pPr>
+      <w:proofErr w:type="spellStart"/>
       <w:r>
         <w:t>DialogTreeEditor</w:t>
       </w:r>
+      <w:proofErr w:type="spellEnd"/>
       <w:r>
         <w:t xml:space="preserve"> (enables the editing of my dialog trees in editor instead of in </w:t>
       </w:r>
@@ -1258,9 +1428,11 @@
           <w:numId w:val="7"/>
         </w:numPr>
       </w:pPr>
+      <w:proofErr w:type="spellStart"/>
       <w:r>
         <w:t>DialogNodePropertyDrawer</w:t>
       </w:r>
+      <w:proofErr w:type="spellEnd"/>
     </w:p>
     <w:p>
       <w:pPr>
@@ -1270,9 +1442,11 @@
           <w:numId w:val="7"/>
         </w:numPr>
       </w:pPr>
+      <w:proofErr w:type="spellStart"/>
       <w:r>
         <w:t>DialogChoicePropertyDrawer</w:t>
       </w:r>
+      <w:proofErr w:type="spellEnd"/>
     </w:p>
     <w:p>
       <w:r>
@@ -1344,7 +1518,15 @@
         </w:numPr>
       </w:pPr>
       <w:r>
-        <w:t>Lesson scope. Game Jams should be MINIGAMES not full on narrative stories.</w:t>
+        <w:t xml:space="preserve">Lesson scope. Game Jams should be MINIGAMES not </w:t>
+      </w:r>
+      <w:proofErr w:type="gramStart"/>
+      <w:r>
+        <w:t>full on</w:t>
+      </w:r>
+      <w:proofErr w:type="gramEnd"/>
+      <w:r>
+        <w:t xml:space="preserve"> narrative stories.</w:t>
       </w:r>
     </w:p>
     <w:p>
@@ -1377,9 +1559,11 @@
         <w:lastRenderedPageBreak/>
         <w:t xml:space="preserve">Tutorials are great but they often </w:t>
       </w:r>
+      <w:proofErr w:type="gramStart"/>
       <w:r>
         <w:t>have to</w:t>
       </w:r>
+      <w:proofErr w:type="gramEnd"/>
       <w:r>
         <w:t xml:space="preserve"> skip major parts </w:t>
       </w:r>
@@ -1402,7 +1586,15 @@
         </w:numPr>
       </w:pPr>
       <w:r>
-        <w:t>I made my DialogTreeEditor.cs so I could edit my Dialog Trees within Unity</w:t>
+        <w:t xml:space="preserve">I made my </w:t>
+      </w:r>
+      <w:proofErr w:type="spellStart"/>
+      <w:r>
+        <w:t>DialogTreeEditor.cs</w:t>
+      </w:r>
+      <w:proofErr w:type="spellEnd"/>
+      <w:r>
+        <w:t xml:space="preserve"> so I could edit my Dialog Trees within Unity</w:t>
       </w:r>
       <w:r>
         <w:t>. While I enjoyed figuring it out and building my own personal thing,</w:t>
@@ -1411,10 +1603,26 @@
         <w:t xml:space="preserve"> there are other </w:t>
       </w:r>
       <w:r>
-        <w:t>built in or downloadable Dialog or Decision Tree Assets I could buy or go find a free version instead.</w:t>
-      </w:r>
-      <w:r>
-        <w:t xml:space="preserve"> If I was really on a time crunch or working with a large team, these would probably be much better.</w:t>
+        <w:t xml:space="preserve">built </w:t>
+      </w:r>
+      <w:proofErr w:type="gramStart"/>
+      <w:r>
+        <w:t>in</w:t>
+      </w:r>
+      <w:proofErr w:type="gramEnd"/>
+      <w:r>
+        <w:t xml:space="preserve"> or downloadable Dialog or Decision Tree Assets I could buy or go find a free version instead.</w:t>
+      </w:r>
+      <w:r>
+        <w:t xml:space="preserve"> If I was really on </w:t>
+      </w:r>
+      <w:proofErr w:type="gramStart"/>
+      <w:r>
+        <w:t>a time</w:t>
+      </w:r>
+      <w:proofErr w:type="gramEnd"/>
+      <w:r>
+        <w:t xml:space="preserve"> crunch or working with a large team, these would probably be much better.</w:t>
       </w:r>
     </w:p>
     <w:p>
@@ -1536,16 +1744,7 @@
         <w:t xml:space="preserve"> </w:t>
       </w:r>
       <w:r>
-        <w:t>W</w:t>
-      </w:r>
-      <w:r>
-        <w:t>rite out purpose of the file much like it was on</w:t>
-      </w:r>
-      <w:r>
-        <w:t>e</w:t>
-      </w:r>
-      <w:r>
-        <w:t xml:space="preserve"> of our assignment prompts.</w:t>
+        <w:t>Write out purpose of the file much like it was one of our assignment prompts.</w:t>
       </w:r>
     </w:p>
     <w:p>

</xml_diff>